<commit_message>
Done login and signup for monitoring device (c#) and modify database structure
</commit_message>
<xml_diff>
--- a/Cấu trúc dữ liệu.docx
+++ b/Cấu trúc dữ liệu.docx
@@ -113,45 +113,57 @@
       <w:r>
         <w:t>Vehicle name</w:t>
       </w:r>
+    </w:p>
+    <w:p>
+      <w:r>
+        <w:t>Bảng Now cho Tracking Device:</w:t>
+      </w:r>
+    </w:p>
+    <w:p>
+      <w:r>
+        <w:t>-Vehicle_id</w:t>
+      </w:r>
+    </w:p>
+    <w:p>
+      <w:pPr>
+        <w:pStyle w:val="ListParagraph"/>
+        <w:numPr>
+          <w:ilvl w:val="0"/>
+          <w:numId w:val="3"/>
+        </w:numPr>
+      </w:pPr>
+      <w:r>
+        <w:t>Latitude</w:t>
+      </w:r>
+    </w:p>
+    <w:p>
+      <w:pPr>
+        <w:pStyle w:val="ListParagraph"/>
+        <w:numPr>
+          <w:ilvl w:val="0"/>
+          <w:numId w:val="3"/>
+        </w:numPr>
+      </w:pPr>
+      <w:r>
+        <w:t>Long</w:t>
+      </w:r>
+      <w:r>
+        <w:t>itude</w:t>
+      </w:r>
+    </w:p>
+    <w:p>
+      <w:pPr>
+        <w:pStyle w:val="ListParagraph"/>
+        <w:numPr>
+          <w:ilvl w:val="0"/>
+          <w:numId w:val="3"/>
+        </w:numPr>
+      </w:pPr>
+      <w:r>
+        <w:t>Direction</w:t>
+      </w:r>
       <w:bookmarkStart w:id="0" w:name="_GoBack"/>
       <w:bookmarkEnd w:id="0"/>
-    </w:p>
-    <w:p>
-      <w:r>
-        <w:t>Bảng Now cho Tracking Device:</w:t>
-      </w:r>
-    </w:p>
-    <w:p>
-      <w:r>
-        <w:t>-Vehicle_id</w:t>
-      </w:r>
-    </w:p>
-    <w:p>
-      <w:pPr>
-        <w:pStyle w:val="ListParagraph"/>
-        <w:numPr>
-          <w:ilvl w:val="0"/>
-          <w:numId w:val="3"/>
-        </w:numPr>
-      </w:pPr>
-      <w:r>
-        <w:t>Latitude</w:t>
-      </w:r>
-    </w:p>
-    <w:p>
-      <w:pPr>
-        <w:pStyle w:val="ListParagraph"/>
-        <w:numPr>
-          <w:ilvl w:val="0"/>
-          <w:numId w:val="3"/>
-        </w:numPr>
-      </w:pPr>
-      <w:r>
-        <w:t>Long</w:t>
-      </w:r>
-      <w:r>
-        <w:t>itude</w:t>
-      </w:r>
     </w:p>
     <w:p>
       <w:pPr>

</xml_diff>

<commit_message>
Complete monitoring and sending location part
</commit_message>
<xml_diff>
--- a/Cấu trúc dữ liệu.docx
+++ b/Cấu trúc dữ liệu.docx
@@ -17,7 +17,13 @@
         <w:rPr>
           <w:noProof/>
         </w:rPr>
-        <w:t>-User_id</w:t>
+        <w:t>-u</w:t>
+      </w:r>
+      <w:r>
+        <w:rPr>
+          <w:noProof/>
+        </w:rPr>
+        <w:t>ser_id</w:t>
       </w:r>
     </w:p>
     <w:p>
@@ -29,7 +35,10 @@
         </w:numPr>
       </w:pPr>
       <w:r>
-        <w:t>Email</w:t>
+        <w:t>e</w:t>
+      </w:r>
+      <w:r>
+        <w:t>mail</w:t>
       </w:r>
     </w:p>
     <w:p>
@@ -41,7 +50,22 @@
         </w:numPr>
       </w:pPr>
       <w:r>
-        <w:t>Password</w:t>
+        <w:t>p</w:t>
+      </w:r>
+      <w:r>
+        <w:t>assword</w:t>
+      </w:r>
+    </w:p>
+    <w:p>
+      <w:pPr>
+        <w:pStyle w:val="ListParagraph"/>
+        <w:numPr>
+          <w:ilvl w:val="0"/>
+          <w:numId w:val="1"/>
+        </w:numPr>
+      </w:pPr>
+      <w:r>
+        <w:t>user_id</w:t>
       </w:r>
     </w:p>
     <w:p>
@@ -51,6 +75,200 @@
     </w:p>
     <w:p>
       <w:r>
+        <w:t>-v</w:t>
+      </w:r>
+      <w:r>
+        <w:t>ehicle_id</w:t>
+      </w:r>
+    </w:p>
+    <w:p>
+      <w:pPr>
+        <w:pStyle w:val="ListParagraph"/>
+        <w:numPr>
+          <w:ilvl w:val="0"/>
+          <w:numId w:val="2"/>
+        </w:numPr>
+      </w:pPr>
+      <w:r>
+        <w:t>i</w:t>
+      </w:r>
+      <w:r>
+        <w:t>mei</w:t>
+      </w:r>
+    </w:p>
+    <w:p>
+      <w:pPr>
+        <w:pStyle w:val="ListParagraph"/>
+        <w:numPr>
+          <w:ilvl w:val="0"/>
+          <w:numId w:val="2"/>
+        </w:numPr>
+      </w:pPr>
+      <w:r>
+        <w:t>lpn</w:t>
+      </w:r>
+    </w:p>
+    <w:p>
+      <w:pPr>
+        <w:pStyle w:val="ListParagraph"/>
+        <w:numPr>
+          <w:ilvl w:val="0"/>
+          <w:numId w:val="2"/>
+        </w:numPr>
+      </w:pPr>
+      <w:r>
+        <w:t>u</w:t>
+      </w:r>
+      <w:r>
+        <w:t>ser_id</w:t>
+      </w:r>
+    </w:p>
+    <w:p>
+      <w:pPr>
+        <w:pStyle w:val="ListParagraph"/>
+        <w:numPr>
+          <w:ilvl w:val="0"/>
+          <w:numId w:val="2"/>
+        </w:numPr>
+      </w:pPr>
+      <w:r>
+        <w:t>p</w:t>
+      </w:r>
+      <w:r>
+        <w:t>assword</w:t>
+      </w:r>
+    </w:p>
+    <w:p>
+      <w:pPr>
+        <w:pStyle w:val="ListParagraph"/>
+        <w:numPr>
+          <w:ilvl w:val="0"/>
+          <w:numId w:val="2"/>
+        </w:numPr>
+      </w:pPr>
+      <w:r>
+        <w:t>name</w:t>
+      </w:r>
+    </w:p>
+    <w:p>
+      <w:pPr>
+        <w:pStyle w:val="ListParagraph"/>
+        <w:numPr>
+          <w:ilvl w:val="0"/>
+          <w:numId w:val="2"/>
+        </w:numPr>
+      </w:pPr>
+      <w:r>
+        <w:t>vehicle_id</w:t>
+      </w:r>
+    </w:p>
+    <w:p>
+      <w:r>
+        <w:t>Bảng Now cho Tracking Device:</w:t>
+      </w:r>
+    </w:p>
+    <w:p>
+      <w:r>
+        <w:t>-v</w:t>
+      </w:r>
+      <w:r>
+        <w:t>ehicle_id</w:t>
+      </w:r>
+    </w:p>
+    <w:p>
+      <w:pPr>
+        <w:pStyle w:val="ListParagraph"/>
+        <w:numPr>
+          <w:ilvl w:val="0"/>
+          <w:numId w:val="3"/>
+        </w:numPr>
+      </w:pPr>
+      <w:r>
+        <w:t>lat</w:t>
+      </w:r>
+    </w:p>
+    <w:p>
+      <w:pPr>
+        <w:pStyle w:val="ListParagraph"/>
+        <w:numPr>
+          <w:ilvl w:val="0"/>
+          <w:numId w:val="3"/>
+        </w:numPr>
+      </w:pPr>
+      <w:r>
+        <w:t>l</w:t>
+      </w:r>
+      <w:r>
+        <w:t xml:space="preserve"> </w:t>
+      </w:r>
+      <w:r>
+        <w:t>ong</w:t>
+      </w:r>
+    </w:p>
+    <w:p>
+      <w:pPr>
+        <w:pStyle w:val="ListParagraph"/>
+        <w:numPr>
+          <w:ilvl w:val="0"/>
+          <w:numId w:val="3"/>
+        </w:numPr>
+      </w:pPr>
+      <w:r>
+        <w:t>d</w:t>
+      </w:r>
+      <w:r>
+        <w:t>irection</w:t>
+      </w:r>
+    </w:p>
+    <w:p>
+      <w:pPr>
+        <w:pStyle w:val="ListParagraph"/>
+        <w:numPr>
+          <w:ilvl w:val="0"/>
+          <w:numId w:val="3"/>
+        </w:numPr>
+      </w:pPr>
+      <w:r>
+        <w:t>t</w:t>
+      </w:r>
+      <w:r>
+        <w:t>ime</w:t>
+      </w:r>
+    </w:p>
+    <w:p>
+      <w:pPr>
+        <w:pStyle w:val="ListParagraph"/>
+        <w:numPr>
+          <w:ilvl w:val="0"/>
+          <w:numId w:val="3"/>
+        </w:numPr>
+      </w:pPr>
+      <w:r>
+        <w:t>s</w:t>
+      </w:r>
+      <w:r>
+        <w:t>peed</w:t>
+      </w:r>
+    </w:p>
+    <w:p>
+      <w:pPr>
+        <w:pStyle w:val="ListParagraph"/>
+        <w:numPr>
+          <w:ilvl w:val="0"/>
+          <w:numId w:val="3"/>
+        </w:numPr>
+      </w:pPr>
+      <w:r>
+        <w:t>vehicle_id</w:t>
+      </w:r>
+    </w:p>
+    <w:p>
+      <w:r>
+        <w:t>Bảng Past cho Tracking Device:</w:t>
+      </w:r>
+    </w:p>
+    <w:p>
+      <w:r>
         <w:t>-Vehicle_id</w:t>
       </w:r>
     </w:p>
@@ -59,161 +277,6 @@
         <w:pStyle w:val="ListParagraph"/>
         <w:numPr>
           <w:ilvl w:val="0"/>
-          <w:numId w:val="2"/>
-        </w:numPr>
-      </w:pPr>
-      <w:r>
-        <w:t>Imei</w:t>
-      </w:r>
-    </w:p>
-    <w:p>
-      <w:pPr>
-        <w:pStyle w:val="ListParagraph"/>
-        <w:numPr>
-          <w:ilvl w:val="0"/>
-          <w:numId w:val="2"/>
-        </w:numPr>
-      </w:pPr>
-      <w:r>
-        <w:t>License plate number</w:t>
-      </w:r>
-    </w:p>
-    <w:p>
-      <w:pPr>
-        <w:pStyle w:val="ListParagraph"/>
-        <w:numPr>
-          <w:ilvl w:val="0"/>
-          <w:numId w:val="2"/>
-        </w:numPr>
-      </w:pPr>
-      <w:r>
-        <w:t>User_id</w:t>
-      </w:r>
-    </w:p>
-    <w:p>
-      <w:pPr>
-        <w:pStyle w:val="ListParagraph"/>
-        <w:numPr>
-          <w:ilvl w:val="0"/>
-          <w:numId w:val="2"/>
-        </w:numPr>
-      </w:pPr>
-      <w:r>
-        <w:t>Password</w:t>
-      </w:r>
-    </w:p>
-    <w:p>
-      <w:pPr>
-        <w:pStyle w:val="ListParagraph"/>
-        <w:numPr>
-          <w:ilvl w:val="0"/>
-          <w:numId w:val="2"/>
-        </w:numPr>
-      </w:pPr>
-      <w:r>
-        <w:t>Vehicle name</w:t>
-      </w:r>
-    </w:p>
-    <w:p>
-      <w:r>
-        <w:t>Bảng Now cho Tracking Device:</w:t>
-      </w:r>
-    </w:p>
-    <w:p>
-      <w:r>
-        <w:t>-Vehicle_id</w:t>
-      </w:r>
-    </w:p>
-    <w:p>
-      <w:pPr>
-        <w:pStyle w:val="ListParagraph"/>
-        <w:numPr>
-          <w:ilvl w:val="0"/>
-          <w:numId w:val="3"/>
-        </w:numPr>
-      </w:pPr>
-      <w:r>
-        <w:t>Latitude</w:t>
-      </w:r>
-    </w:p>
-    <w:p>
-      <w:pPr>
-        <w:pStyle w:val="ListParagraph"/>
-        <w:numPr>
-          <w:ilvl w:val="0"/>
-          <w:numId w:val="3"/>
-        </w:numPr>
-      </w:pPr>
-      <w:r>
-        <w:t>Long</w:t>
-      </w:r>
-      <w:r>
-        <w:t>itude</w:t>
-      </w:r>
-    </w:p>
-    <w:p>
-      <w:pPr>
-        <w:pStyle w:val="ListParagraph"/>
-        <w:numPr>
-          <w:ilvl w:val="0"/>
-          <w:numId w:val="3"/>
-        </w:numPr>
-      </w:pPr>
-      <w:r>
-        <w:t>Direction</w:t>
-      </w:r>
-    </w:p>
-    <w:p>
-      <w:pPr>
-        <w:pStyle w:val="ListParagraph"/>
-        <w:numPr>
-          <w:ilvl w:val="0"/>
-          <w:numId w:val="3"/>
-        </w:numPr>
-      </w:pPr>
-      <w:r>
-        <w:t>Time</w:t>
-      </w:r>
-    </w:p>
-    <w:p>
-      <w:pPr>
-        <w:pStyle w:val="ListParagraph"/>
-        <w:numPr>
-          <w:ilvl w:val="0"/>
-          <w:numId w:val="3"/>
-        </w:numPr>
-      </w:pPr>
-      <w:r>
-        <w:t>Speed</w:t>
-      </w:r>
-    </w:p>
-    <w:p>
-      <w:pPr>
-        <w:pStyle w:val="ListParagraph"/>
-        <w:numPr>
-          <w:ilvl w:val="0"/>
-          <w:numId w:val="3"/>
-        </w:numPr>
-      </w:pPr>
-      <w:r>
-        <w:t>Location</w:t>
-      </w:r>
-    </w:p>
-    <w:p>
-      <w:r>
-        <w:t>Bảng Past cho Tracking Device:</w:t>
-      </w:r>
-    </w:p>
-    <w:p>
-      <w:r>
-        <w:t>-Vehicle_id</w:t>
-      </w:r>
-    </w:p>
-    <w:p>
-      <w:pPr>
-        <w:pStyle w:val="ListParagraph"/>
-        <w:numPr>
-          <w:ilvl w:val="0"/>
           <w:numId w:val="4"/>
         </w:numPr>
       </w:pPr>
@@ -230,7 +293,7 @@
         </w:numPr>
       </w:pPr>
       <w:r>
-        <w:t>ID</w:t>
+        <w:t>id</w:t>
       </w:r>
     </w:p>
     <w:p>
@@ -242,7 +305,7 @@
         </w:numPr>
       </w:pPr>
       <w:r>
-        <w:t>Latitude</w:t>
+        <w:t>lat</w:t>
       </w:r>
     </w:p>
     <w:p>
@@ -254,58 +317,82 @@
         </w:numPr>
       </w:pPr>
       <w:r>
-        <w:t>Longitude</w:t>
-      </w:r>
-    </w:p>
-    <w:p>
-      <w:pPr>
-        <w:pStyle w:val="ListParagraph"/>
-        <w:numPr>
-          <w:ilvl w:val="0"/>
-          <w:numId w:val="6"/>
-        </w:numPr>
-      </w:pPr>
-      <w:r>
-        <w:t>Speed</w:t>
-      </w:r>
-    </w:p>
-    <w:p>
-      <w:pPr>
-        <w:pStyle w:val="ListParagraph"/>
-        <w:numPr>
-          <w:ilvl w:val="0"/>
-          <w:numId w:val="6"/>
-        </w:numPr>
-      </w:pPr>
-      <w:r>
-        <w:t>Time</w:t>
-      </w:r>
-    </w:p>
-    <w:p>
-      <w:pPr>
-        <w:pStyle w:val="ListParagraph"/>
-        <w:numPr>
-          <w:ilvl w:val="0"/>
-          <w:numId w:val="6"/>
-        </w:numPr>
-      </w:pPr>
-      <w:r>
-        <w:t>Location</w:t>
-      </w:r>
-    </w:p>
-    <w:p>
-      <w:pPr>
-        <w:pStyle w:val="ListParagraph"/>
-        <w:numPr>
-          <w:ilvl w:val="0"/>
-          <w:numId w:val="6"/>
-        </w:numPr>
-      </w:pPr>
-      <w:r>
-        <w:t>Direction</w:t>
+        <w:t>lon</w:t>
       </w:r>
       <w:bookmarkStart w:id="0" w:name="_GoBack"/>
       <w:bookmarkEnd w:id="0"/>
+    </w:p>
+    <w:p>
+      <w:pPr>
+        <w:pStyle w:val="ListParagraph"/>
+        <w:numPr>
+          <w:ilvl w:val="0"/>
+          <w:numId w:val="6"/>
+        </w:numPr>
+      </w:pPr>
+      <w:r>
+        <w:t>Speed</w:t>
+      </w:r>
+    </w:p>
+    <w:p>
+      <w:pPr>
+        <w:pStyle w:val="ListParagraph"/>
+        <w:numPr>
+          <w:ilvl w:val="0"/>
+          <w:numId w:val="6"/>
+        </w:numPr>
+      </w:pPr>
+      <w:r>
+        <w:t>Time</w:t>
+      </w:r>
+    </w:p>
+    <w:p>
+      <w:pPr>
+        <w:pStyle w:val="ListParagraph"/>
+        <w:numPr>
+          <w:ilvl w:val="0"/>
+          <w:numId w:val="6"/>
+        </w:numPr>
+      </w:pPr>
+      <w:r>
+        <w:t>Location</w:t>
+      </w:r>
+    </w:p>
+    <w:p>
+      <w:pPr>
+        <w:pStyle w:val="ListParagraph"/>
+        <w:numPr>
+          <w:ilvl w:val="0"/>
+          <w:numId w:val="6"/>
+        </w:numPr>
+      </w:pPr>
+      <w:r>
+        <w:t>Direction</w:t>
+      </w:r>
+    </w:p>
+    <w:p>
+      <w:pPr>
+        <w:pStyle w:val="ListParagraph"/>
+        <w:numPr>
+          <w:ilvl w:val="0"/>
+          <w:numId w:val="5"/>
+        </w:numPr>
+      </w:pPr>
+      <w:r>
+        <w:t>detail</w:t>
+      </w:r>
+    </w:p>
+    <w:p>
+      <w:pPr>
+        <w:pStyle w:val="ListParagraph"/>
+        <w:numPr>
+          <w:ilvl w:val="0"/>
+          <w:numId w:val="8"/>
+        </w:numPr>
+      </w:pPr>
+      <w:r>
+        <w:t>number</w:t>
+      </w:r>
     </w:p>
     <w:p>
       <w:pPr>
@@ -890,9 +977,122 @@
     </w:lvl>
   </w:abstractNum>
   <w:abstractNum w:abstractNumId="5" w15:restartNumberingAfterBreak="0">
+    <w:nsid w:val="5AEC47C7"/>
+    <w:multiLevelType w:val="hybridMultilevel"/>
+    <w:tmpl w:val="B01EF948"/>
+    <w:lvl w:ilvl="0" w:tplc="04090009">
+      <w:start w:val="1"/>
+      <w:numFmt w:val="bullet"/>
+      <w:lvlText w:val=""/>
+      <w:lvlJc w:val="left"/>
+      <w:pPr>
+        <w:ind w:left="2160" w:hanging="360"/>
+      </w:pPr>
+      <w:rPr>
+        <w:rFonts w:ascii="Wingdings" w:hAnsi="Wingdings" w:hint="default"/>
+      </w:rPr>
+    </w:lvl>
+    <w:lvl w:ilvl="1" w:tplc="04090003" w:tentative="1">
+      <w:start w:val="1"/>
+      <w:numFmt w:val="bullet"/>
+      <w:lvlText w:val="o"/>
+      <w:lvlJc w:val="left"/>
+      <w:pPr>
+        <w:ind w:left="2880" w:hanging="360"/>
+      </w:pPr>
+      <w:rPr>
+        <w:rFonts w:ascii="Courier New" w:hAnsi="Courier New" w:cs="Courier New" w:hint="default"/>
+      </w:rPr>
+    </w:lvl>
+    <w:lvl w:ilvl="2" w:tplc="04090005" w:tentative="1">
+      <w:start w:val="1"/>
+      <w:numFmt w:val="bullet"/>
+      <w:lvlText w:val=""/>
+      <w:lvlJc w:val="left"/>
+      <w:pPr>
+        <w:ind w:left="3600" w:hanging="360"/>
+      </w:pPr>
+      <w:rPr>
+        <w:rFonts w:ascii="Wingdings" w:hAnsi="Wingdings" w:hint="default"/>
+      </w:rPr>
+    </w:lvl>
+    <w:lvl w:ilvl="3" w:tplc="04090001" w:tentative="1">
+      <w:start w:val="1"/>
+      <w:numFmt w:val="bullet"/>
+      <w:lvlText w:val=""/>
+      <w:lvlJc w:val="left"/>
+      <w:pPr>
+        <w:ind w:left="4320" w:hanging="360"/>
+      </w:pPr>
+      <w:rPr>
+        <w:rFonts w:ascii="Symbol" w:hAnsi="Symbol" w:hint="default"/>
+      </w:rPr>
+    </w:lvl>
+    <w:lvl w:ilvl="4" w:tplc="04090003" w:tentative="1">
+      <w:start w:val="1"/>
+      <w:numFmt w:val="bullet"/>
+      <w:lvlText w:val="o"/>
+      <w:lvlJc w:val="left"/>
+      <w:pPr>
+        <w:ind w:left="5040" w:hanging="360"/>
+      </w:pPr>
+      <w:rPr>
+        <w:rFonts w:ascii="Courier New" w:hAnsi="Courier New" w:cs="Courier New" w:hint="default"/>
+      </w:rPr>
+    </w:lvl>
+    <w:lvl w:ilvl="5" w:tplc="04090005" w:tentative="1">
+      <w:start w:val="1"/>
+      <w:numFmt w:val="bullet"/>
+      <w:lvlText w:val=""/>
+      <w:lvlJc w:val="left"/>
+      <w:pPr>
+        <w:ind w:left="5760" w:hanging="360"/>
+      </w:pPr>
+      <w:rPr>
+        <w:rFonts w:ascii="Wingdings" w:hAnsi="Wingdings" w:hint="default"/>
+      </w:rPr>
+    </w:lvl>
+    <w:lvl w:ilvl="6" w:tplc="04090001" w:tentative="1">
+      <w:start w:val="1"/>
+      <w:numFmt w:val="bullet"/>
+      <w:lvlText w:val=""/>
+      <w:lvlJc w:val="left"/>
+      <w:pPr>
+        <w:ind w:left="6480" w:hanging="360"/>
+      </w:pPr>
+      <w:rPr>
+        <w:rFonts w:ascii="Symbol" w:hAnsi="Symbol" w:hint="default"/>
+      </w:rPr>
+    </w:lvl>
+    <w:lvl w:ilvl="7" w:tplc="04090003" w:tentative="1">
+      <w:start w:val="1"/>
+      <w:numFmt w:val="bullet"/>
+      <w:lvlText w:val="o"/>
+      <w:lvlJc w:val="left"/>
+      <w:pPr>
+        <w:ind w:left="7200" w:hanging="360"/>
+      </w:pPr>
+      <w:rPr>
+        <w:rFonts w:ascii="Courier New" w:hAnsi="Courier New" w:cs="Courier New" w:hint="default"/>
+      </w:rPr>
+    </w:lvl>
+    <w:lvl w:ilvl="8" w:tplc="04090005" w:tentative="1">
+      <w:start w:val="1"/>
+      <w:numFmt w:val="bullet"/>
+      <w:lvlText w:val=""/>
+      <w:lvlJc w:val="left"/>
+      <w:pPr>
+        <w:ind w:left="7920" w:hanging="360"/>
+      </w:pPr>
+      <w:rPr>
+        <w:rFonts w:ascii="Wingdings" w:hAnsi="Wingdings" w:hint="default"/>
+      </w:rPr>
+    </w:lvl>
+  </w:abstractNum>
+  <w:abstractNum w:abstractNumId="6" w15:restartNumberingAfterBreak="0">
     <w:nsid w:val="755B76A7"/>
     <w:multiLevelType w:val="hybridMultilevel"/>
-    <w:tmpl w:val="51D6D7EE"/>
+    <w:tmpl w:val="4DD65936"/>
     <w:lvl w:ilvl="0" w:tplc="6742BA64">
       <w:start w:val="1"/>
       <w:numFmt w:val="bullet"/>
@@ -1000,6 +1200,92 @@
       <w:rPr>
         <w:rFonts w:ascii="Wingdings" w:hAnsi="Wingdings" w:hint="default"/>
       </w:rPr>
+    </w:lvl>
+  </w:abstractNum>
+  <w:abstractNum w:abstractNumId="7" w15:restartNumberingAfterBreak="0">
+    <w:nsid w:val="7AA3224E"/>
+    <w:multiLevelType w:val="hybridMultilevel"/>
+    <w:tmpl w:val="A636F20A"/>
+    <w:lvl w:ilvl="0" w:tplc="0409000F">
+      <w:start w:val="1"/>
+      <w:numFmt w:val="decimal"/>
+      <w:lvlText w:val="%1."/>
+      <w:lvlJc w:val="left"/>
+      <w:pPr>
+        <w:ind w:left="2160" w:hanging="360"/>
+      </w:pPr>
+    </w:lvl>
+    <w:lvl w:ilvl="1" w:tplc="04090019" w:tentative="1">
+      <w:start w:val="1"/>
+      <w:numFmt w:val="lowerLetter"/>
+      <w:lvlText w:val="%2."/>
+      <w:lvlJc w:val="left"/>
+      <w:pPr>
+        <w:ind w:left="2880" w:hanging="360"/>
+      </w:pPr>
+    </w:lvl>
+    <w:lvl w:ilvl="2" w:tplc="0409001B" w:tentative="1">
+      <w:start w:val="1"/>
+      <w:numFmt w:val="lowerRoman"/>
+      <w:lvlText w:val="%3."/>
+      <w:lvlJc w:val="right"/>
+      <w:pPr>
+        <w:ind w:left="3600" w:hanging="180"/>
+      </w:pPr>
+    </w:lvl>
+    <w:lvl w:ilvl="3" w:tplc="0409000F" w:tentative="1">
+      <w:start w:val="1"/>
+      <w:numFmt w:val="decimal"/>
+      <w:lvlText w:val="%4."/>
+      <w:lvlJc w:val="left"/>
+      <w:pPr>
+        <w:ind w:left="4320" w:hanging="360"/>
+      </w:pPr>
+    </w:lvl>
+    <w:lvl w:ilvl="4" w:tplc="04090019" w:tentative="1">
+      <w:start w:val="1"/>
+      <w:numFmt w:val="lowerLetter"/>
+      <w:lvlText w:val="%5."/>
+      <w:lvlJc w:val="left"/>
+      <w:pPr>
+        <w:ind w:left="5040" w:hanging="360"/>
+      </w:pPr>
+    </w:lvl>
+    <w:lvl w:ilvl="5" w:tplc="0409001B" w:tentative="1">
+      <w:start w:val="1"/>
+      <w:numFmt w:val="lowerRoman"/>
+      <w:lvlText w:val="%6."/>
+      <w:lvlJc w:val="right"/>
+      <w:pPr>
+        <w:ind w:left="5760" w:hanging="180"/>
+      </w:pPr>
+    </w:lvl>
+    <w:lvl w:ilvl="6" w:tplc="0409000F" w:tentative="1">
+      <w:start w:val="1"/>
+      <w:numFmt w:val="decimal"/>
+      <w:lvlText w:val="%7."/>
+      <w:lvlJc w:val="left"/>
+      <w:pPr>
+        <w:ind w:left="6480" w:hanging="360"/>
+      </w:pPr>
+    </w:lvl>
+    <w:lvl w:ilvl="7" w:tplc="04090019" w:tentative="1">
+      <w:start w:val="1"/>
+      <w:numFmt w:val="lowerLetter"/>
+      <w:lvlText w:val="%8."/>
+      <w:lvlJc w:val="left"/>
+      <w:pPr>
+        <w:ind w:left="7200" w:hanging="360"/>
+      </w:pPr>
+    </w:lvl>
+    <w:lvl w:ilvl="8" w:tplc="0409001B" w:tentative="1">
+      <w:start w:val="1"/>
+      <w:numFmt w:val="lowerRoman"/>
+      <w:lvlText w:val="%9."/>
+      <w:lvlJc w:val="right"/>
+      <w:pPr>
+        <w:ind w:left="7920" w:hanging="180"/>
+      </w:pPr>
     </w:lvl>
   </w:abstractNum>
   <w:num w:numId="1">
@@ -1015,10 +1301,16 @@
     <w:abstractNumId w:val="2"/>
   </w:num>
   <w:num w:numId="5">
-    <w:abstractNumId w:val="5"/>
+    <w:abstractNumId w:val="6"/>
   </w:num>
   <w:num w:numId="6">
     <w:abstractNumId w:val="3"/>
+  </w:num>
+  <w:num w:numId="7">
+    <w:abstractNumId w:val="7"/>
+  </w:num>
+  <w:num w:numId="8">
+    <w:abstractNumId w:val="5"/>
   </w:num>
 </w:numbering>
 </file>

</xml_diff>